<commit_message>
Update ANALISIS DE RIESGOS DEL DEPARTAMENTO.docx
</commit_message>
<xml_diff>
--- a/ANALISIS DE RIESGOS DEL DEPARTAMENTO.docx
+++ b/ANALISIS DE RIESGOS DEL DEPARTAMENTO.docx
@@ -124,7 +124,6 @@
                 <v:path gradientshapeok="t" o:connecttype="rect"/>
               </v:shapetype>
               <v:shape id="Cuadro de texto 1" o:spid="_x0000_s1026" type="#_x0000_t202" style="position:absolute;left:0;text-align:left;margin-left:0;margin-top:-14.05pt;width:2in;height:2in;z-index:251659264;visibility:visible;mso-wrap-style:none;mso-wrap-distance-left:9pt;mso-wrap-distance-top:0;mso-wrap-distance-right:9pt;mso-wrap-distance-bottom:0;mso-position-horizontal:center;mso-position-horizontal-relative:margin;mso-position-vertical:absolute;mso-position-vertical-relative:text;v-text-anchor:top" o:gfxdata="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" filled="f" stroked="f">
-                <v:fill o:detectmouseclick="t"/>
                 <v:shadow on="t" color="black" opacity="26214f" origin=",-.5" offset="0,3pt"/>
                 <v:textbox style="mso-fit-shape-to-text:t">
                   <w:txbxContent>
@@ -965,112 +964,85 @@
     <w:p>
       <w:pPr>
         <w:jc w:val="both"/>
-        <w:rPr>
-          <w:lang w:val="es-ES"/>
-        </w:rPr>
-      </w:pPr>
-    </w:p>
-    <w:p>
-      <w:pPr>
-        <w:jc w:val="both"/>
-        <w:rPr>
-          <w:lang w:val="es-ES"/>
-        </w:rPr>
-      </w:pPr>
-    </w:p>
-    <w:p>
-      <w:pPr>
-        <w:jc w:val="both"/>
-        <w:rPr>
-          <w:lang w:val="es-ES"/>
-        </w:rPr>
-      </w:pPr>
-    </w:p>
-    <w:p>
-      <w:pPr>
-        <w:jc w:val="both"/>
-        <w:rPr>
-          <w:lang w:val="es-ES"/>
-        </w:rPr>
-      </w:pPr>
-    </w:p>
-    <w:p>
-      <w:pPr>
-        <w:jc w:val="both"/>
-        <w:rPr>
-          <w:lang w:val="es-ES"/>
-        </w:rPr>
-      </w:pPr>
-    </w:p>
-    <w:p>
-      <w:pPr>
-        <w:jc w:val="both"/>
-        <w:rPr>
-          <w:lang w:val="es-ES"/>
-        </w:rPr>
-      </w:pPr>
-    </w:p>
-    <w:p>
-      <w:pPr>
-        <w:jc w:val="both"/>
-        <w:rPr>
-          <w:lang w:val="es-ES"/>
-        </w:rPr>
-      </w:pPr>
-    </w:p>
-    <w:p>
-      <w:pPr>
-        <w:jc w:val="both"/>
-        <w:rPr>
-          <w:lang w:val="es-ES"/>
-        </w:rPr>
-      </w:pPr>
-    </w:p>
-    <w:p>
-      <w:pPr>
-        <w:jc w:val="both"/>
-        <w:rPr>
-          <w:lang w:val="es-ES"/>
-        </w:rPr>
-      </w:pPr>
-    </w:p>
-    <w:p>
-      <w:pPr>
-        <w:jc w:val="both"/>
-        <w:rPr>
-          <w:lang w:val="es-ES"/>
-        </w:rPr>
-      </w:pPr>
-    </w:p>
-    <w:p>
-      <w:pPr>
-        <w:jc w:val="both"/>
-        <w:rPr>
-          <w:lang w:val="es-ES"/>
-        </w:rPr>
-      </w:pPr>
-    </w:p>
-    <w:p>
-      <w:pPr>
-        <w:jc w:val="both"/>
-        <w:rPr>
-          <w:lang w:val="es-ES"/>
-        </w:rPr>
-      </w:pPr>
-    </w:p>
-    <w:p>
-      <w:pPr>
-        <w:jc w:val="both"/>
-        <w:rPr>
-          <w:lang w:val="es-ES"/>
-        </w:rPr>
-      </w:pPr>
-    </w:p>
-    <w:p>
-      <w:pPr>
-        <w:jc w:val="both"/>
-        <w:rPr>
-          <w:lang w:val="es-ES"/>
+      </w:pPr>
+    </w:p>
+    <w:p>
+      <w:pPr>
+        <w:jc w:val="both"/>
+      </w:pPr>
+    </w:p>
+    <w:p>
+      <w:pPr>
+        <w:jc w:val="both"/>
+      </w:pPr>
+    </w:p>
+    <w:p>
+      <w:pPr>
+        <w:jc w:val="both"/>
+      </w:pPr>
+    </w:p>
+    <w:p>
+      <w:pPr>
+        <w:jc w:val="both"/>
+      </w:pPr>
+    </w:p>
+    <w:p>
+      <w:pPr>
+        <w:jc w:val="both"/>
+      </w:pPr>
+    </w:p>
+    <w:p>
+      <w:pPr>
+        <w:jc w:val="both"/>
+      </w:pPr>
+    </w:p>
+    <w:p>
+      <w:pPr>
+        <w:jc w:val="both"/>
+      </w:pPr>
+    </w:p>
+    <w:p>
+      <w:pPr>
+        <w:jc w:val="both"/>
+      </w:pPr>
+    </w:p>
+    <w:p>
+      <w:pPr>
+        <w:jc w:val="both"/>
+        <w:rPr>
+          <w:noProof/>
+        </w:rPr>
+      </w:pPr>
+    </w:p>
+    <w:p>
+      <w:pPr>
+        <w:jc w:val="both"/>
+        <w:rPr>
+          <w:noProof/>
+        </w:rPr>
+      </w:pPr>
+    </w:p>
+    <w:p>
+      <w:pPr>
+        <w:jc w:val="both"/>
+        <w:rPr>
+          <w:noProof/>
+        </w:rPr>
+      </w:pPr>
+    </w:p>
+    <w:p>
+      <w:pPr>
+        <w:jc w:val="both"/>
+        <w:rPr>
+          <w:noProof/>
+        </w:rPr>
+      </w:pPr>
+    </w:p>
+    <w:p>
+      <w:pPr>
+        <w:jc w:val="both"/>
+        <w:rPr>
+          <w:noProof/>
         </w:rPr>
       </w:pPr>
     </w:p>
@@ -1144,18 +1116,215 @@
             <wp:cNvGraphicFramePr/>
             <a:graphic xmlns:a="http://schemas.openxmlformats.org/drawingml/2006/main">
               <a:graphicData uri="http://schemas.openxmlformats.org/drawingml/2006/diagram">
-                <dgm:relIds xmlns:dgm="http://schemas.openxmlformats.org/drawingml/2006/diagram" xmlns:r="http://schemas.openxmlformats.org/officeDocument/2006/relationships" r:dm="rId5" r:lo="rId6" r:qs="rId7" r:cs="rId8"/>
+                <dgm:relIds xmlns:dgm="http://schemas.openxmlformats.org/drawingml/2006/diagram" xmlns:r="http://schemas.openxmlformats.org/officeDocument/2006/relationships" r:dm="rId6" r:lo="rId7" r:qs="rId8" r:cs="rId9"/>
               </a:graphicData>
             </a:graphic>
           </wp:inline>
         </w:drawing>
       </w:r>
+    </w:p>
+    <w:p>
+      <w:pPr>
+        <w:jc w:val="both"/>
+        <w:rPr>
+          <w:b/>
+          <w:bCs/>
+          <w:sz w:val="32"/>
+          <w:szCs w:val="32"/>
+          <w:lang w:val="es-ES"/>
+        </w:rPr>
+      </w:pPr>
+    </w:p>
+    <w:p>
+      <w:pPr>
+        <w:jc w:val="both"/>
+        <w:rPr>
+          <w:b/>
+          <w:bCs/>
+          <w:sz w:val="32"/>
+          <w:szCs w:val="32"/>
+          <w:lang w:val="es-ES"/>
+        </w:rPr>
+      </w:pPr>
+    </w:p>
+    <w:p>
+      <w:pPr>
+        <w:jc w:val="center"/>
+        <w:rPr>
+          <w:b/>
+          <w:bCs/>
+          <w:noProof/>
+        </w:rPr>
+      </w:pPr>
+    </w:p>
+    <w:p>
+      <w:pPr>
+        <w:rPr>
+          <w:b/>
+          <w:bCs/>
+          <w:noProof/>
+        </w:rPr>
+        <w:sectPr>
+          <w:pgSz w:w="11906" w:h="16838"/>
+          <w:pgMar w:top="1417" w:right="1701" w:bottom="1417" w:left="1701" w:header="708" w:footer="708" w:gutter="0"/>
+          <w:cols w:space="708"/>
+          <w:docGrid w:linePitch="360"/>
+        </w:sectPr>
+      </w:pPr>
+    </w:p>
+    <w:p>
+      <w:pPr>
+        <w:jc w:val="center"/>
+        <w:rPr>
+          <w:b/>
+          <w:bCs/>
+          <w:noProof/>
+        </w:rPr>
+      </w:pPr>
+      <w:r>
+        <w:rPr>
+          <w:b/>
+          <w:bCs/>
+          <w:noProof/>
+        </w:rPr>
+        <w:lastRenderedPageBreak/>
+        <w:t>MAPA DE RIESGOS</w:t>
+      </w:r>
+    </w:p>
+    <w:p>
+      <w:pPr>
+        <w:jc w:val="both"/>
+      </w:pPr>
+      <w:r>
+        <w:rPr>
+          <w:noProof/>
+        </w:rPr>
+        <w:drawing>
+          <wp:inline distT="0" distB="0" distL="0" distR="0" wp14:anchorId="42C0719C" wp14:editId="6689B2AC">
+            <wp:extent cx="9267477" cy="4962525"/>
+            <wp:effectExtent l="0" t="0" r="0" b="0"/>
+            <wp:docPr id="5" name="Imagen 5"/>
+            <wp:cNvGraphicFramePr>
+              <a:graphicFrameLocks xmlns:a="http://schemas.openxmlformats.org/drawingml/2006/main" noChangeAspect="1"/>
+            </wp:cNvGraphicFramePr>
+            <a:graphic xmlns:a="http://schemas.openxmlformats.org/drawingml/2006/main">
+              <a:graphicData uri="http://schemas.openxmlformats.org/drawingml/2006/picture">
+                <pic:pic xmlns:pic="http://schemas.openxmlformats.org/drawingml/2006/picture">
+                  <pic:nvPicPr>
+                    <pic:cNvPr id="1" name=""/>
+                    <pic:cNvPicPr/>
+                  </pic:nvPicPr>
+                  <pic:blipFill rotWithShape="1">
+                    <a:blip r:embed="rId11"/>
+                    <a:srcRect l="8643" t="10040" r="8632" b="7760"/>
+                    <a:stretch/>
+                  </pic:blipFill>
+                  <pic:spPr bwMode="auto">
+                    <a:xfrm>
+                      <a:off x="0" y="0"/>
+                      <a:ext cx="9306384" cy="4983359"/>
+                    </a:xfrm>
+                    <a:prstGeom prst="rect">
+                      <a:avLst/>
+                    </a:prstGeom>
+                    <a:ln>
+                      <a:noFill/>
+                    </a:ln>
+                    <a:extLst>
+                      <a:ext uri="{53640926-AAD7-44D8-BBD7-CCE9431645EC}">
+                        <a14:shadowObscured xmlns:a14="http://schemas.microsoft.com/office/drawing/2010/main"/>
+                      </a:ext>
+                    </a:extLst>
+                  </pic:spPr>
+                </pic:pic>
+              </a:graphicData>
+            </a:graphic>
+          </wp:inline>
+        </w:drawing>
+      </w:r>
+    </w:p>
+    <w:p>
+      <w:pPr>
+        <w:jc w:val="both"/>
+      </w:pPr>
+      <w:r>
+        <w:rPr>
+          <w:noProof/>
+        </w:rPr>
+        <w:lastRenderedPageBreak/>
+        <w:drawing>
+          <wp:inline distT="0" distB="0" distL="0" distR="0" wp14:anchorId="25D82254" wp14:editId="3E2D7637">
+            <wp:extent cx="9582971" cy="3829050"/>
+            <wp:effectExtent l="0" t="0" r="0" b="0"/>
+            <wp:docPr id="6" name="Imagen 6"/>
+            <wp:cNvGraphicFramePr>
+              <a:graphicFrameLocks xmlns:a="http://schemas.openxmlformats.org/drawingml/2006/main" noChangeAspect="1"/>
+            </wp:cNvGraphicFramePr>
+            <a:graphic xmlns:a="http://schemas.openxmlformats.org/drawingml/2006/main">
+              <a:graphicData uri="http://schemas.openxmlformats.org/drawingml/2006/picture">
+                <pic:pic xmlns:pic="http://schemas.openxmlformats.org/drawingml/2006/picture">
+                  <pic:nvPicPr>
+                    <pic:cNvPr id="1" name=""/>
+                    <pic:cNvPicPr/>
+                  </pic:nvPicPr>
+                  <pic:blipFill rotWithShape="1">
+                    <a:blip r:embed="rId12"/>
+                    <a:srcRect l="9172" t="17256" r="9160" b="24702"/>
+                    <a:stretch/>
+                  </pic:blipFill>
+                  <pic:spPr bwMode="auto">
+                    <a:xfrm>
+                      <a:off x="0" y="0"/>
+                      <a:ext cx="9634977" cy="3849830"/>
+                    </a:xfrm>
+                    <a:prstGeom prst="rect">
+                      <a:avLst/>
+                    </a:prstGeom>
+                    <a:ln>
+                      <a:noFill/>
+                    </a:ln>
+                    <a:extLst>
+                      <a:ext uri="{53640926-AAD7-44D8-BBD7-CCE9431645EC}">
+                        <a14:shadowObscured xmlns:a14="http://schemas.microsoft.com/office/drawing/2010/main"/>
+                      </a:ext>
+                    </a:extLst>
+                  </pic:spPr>
+                </pic:pic>
+              </a:graphicData>
+            </a:graphic>
+          </wp:inline>
+        </w:drawing>
+      </w:r>
+    </w:p>
+    <w:p>
+      <w:pPr>
+        <w:jc w:val="both"/>
+        <w:rPr>
+          <w:b/>
+          <w:bCs/>
+          <w:sz w:val="32"/>
+          <w:szCs w:val="32"/>
+          <w:lang w:val="es-ES"/>
+        </w:rPr>
+      </w:pPr>
+    </w:p>
+    <w:p>
+      <w:pPr>
+        <w:jc w:val="both"/>
+        <w:rPr>
+          <w:b/>
+          <w:bCs/>
+          <w:sz w:val="32"/>
+          <w:szCs w:val="32"/>
+          <w:lang w:val="es-ES"/>
+        </w:rPr>
+      </w:pPr>
       <w:bookmarkStart w:id="0" w:name="_GoBack"/>
       <w:bookmarkEnd w:id="0"/>
     </w:p>
     <w:sectPr>
-      <w:pgSz w:w="11906" w:h="16838"/>
-      <w:pgMar w:top="1417" w:right="1701" w:bottom="1417" w:left="1701" w:header="708" w:footer="708" w:gutter="0"/>
+      <w:pgSz w:w="16838" w:h="11906" w:orient="landscape" w:code="9"/>
+      <w:pgMar w:top="1701" w:right="1418" w:bottom="1701" w:left="1418" w:header="709" w:footer="709" w:gutter="0"/>
       <w:cols w:space="708"/>
       <w:docGrid w:linePitch="360"/>
     </w:sectPr>
@@ -3328,7 +3497,7 @@
   <dgm:whole/>
   <dgm:extLst>
     <a:ext uri="http://schemas.microsoft.com/office/drawing/2008/diagram">
-      <dsp:dataModelExt xmlns:dsp="http://schemas.microsoft.com/office/drawing/2008/diagram" relId="rId9" minVer="http://schemas.openxmlformats.org/drawingml/2006/diagram"/>
+      <dsp:dataModelExt xmlns:dsp="http://schemas.microsoft.com/office/drawing/2008/diagram" relId="rId10" minVer="http://schemas.openxmlformats.org/drawingml/2006/diagram"/>
     </a:ext>
   </dgm:extLst>
 </dgm:dataModel>
@@ -5630,4 +5799,16 @@
     </a:ext>
   </a:extLst>
 </a:theme>
+</file>
+
+<file path=customXml/item1.xml><?xml version="1.0" encoding="utf-8"?>
+<b:Sources xmlns:b="http://schemas.openxmlformats.org/officeDocument/2006/bibliography" xmlns="http://schemas.openxmlformats.org/officeDocument/2006/bibliography" SelectedStyle="\APASixthEditionOfficeOnline.xsl" StyleName="APA" Version="6"/>
+</file>
+
+<file path=customXml/itemProps1.xml><?xml version="1.0" encoding="utf-8"?>
+<ds:datastoreItem xmlns:ds="http://schemas.openxmlformats.org/officeDocument/2006/customXml" ds:itemID="{5143D018-9C2F-492F-BFA5-1EB817605475}">
+  <ds:schemaRefs>
+    <ds:schemaRef ds:uri="http://schemas.openxmlformats.org/officeDocument/2006/bibliography"/>
+  </ds:schemaRefs>
+</ds:datastoreItem>
 </file>
</xml_diff>